<commit_message>
SOC-zmena prace na pracovne listy
SOC-zmena prace na pracovne listy
</commit_message>
<xml_diff>
--- a/Poznámky.docx
+++ b/Poznámky.docx
@@ -7,7 +7,57 @@
         <w:pStyle w:val="Nzov"/>
       </w:pPr>
       <w:r>
-        <w:t>Plán pre SŠ</w:t>
+        <w:t>P</w:t>
+      </w:r>
+      <w:r>
+        <w:t>racovné listy</w:t>
+      </w:r>
+    </w:p>
+    <w:p>
+      <w:pPr>
+        <w:rPr>
+          <w:sz w:val="28"/>
+          <w:szCs w:val="28"/>
+        </w:rPr>
+      </w:pPr>
+      <w:r>
+        <w:rPr>
+          <w:sz w:val="28"/>
+          <w:szCs w:val="28"/>
+        </w:rPr>
+        <w:t xml:space="preserve">Bude obsahovať 5 listov odstupňovaných od </w:t>
+      </w:r>
+      <w:proofErr w:type="spellStart"/>
+      <w:r>
+        <w:rPr>
+          <w:sz w:val="28"/>
+          <w:szCs w:val="28"/>
+        </w:rPr>
+        <w:t>najlahších</w:t>
+      </w:r>
+      <w:proofErr w:type="spellEnd"/>
+      <w:r>
+        <w:rPr>
+          <w:sz w:val="28"/>
+          <w:szCs w:val="28"/>
+        </w:rPr>
+        <w:t xml:space="preserve"> po </w:t>
+      </w:r>
+      <w:proofErr w:type="spellStart"/>
+      <w:r>
+        <w:rPr>
+          <w:sz w:val="28"/>
+          <w:szCs w:val="28"/>
+        </w:rPr>
+        <w:t>najtažšie</w:t>
+      </w:r>
+      <w:proofErr w:type="spellEnd"/>
+      <w:r>
+        <w:rPr>
+          <w:sz w:val="28"/>
+          <w:szCs w:val="28"/>
+        </w:rPr>
+        <w:t>.</w:t>
       </w:r>
     </w:p>
     <w:p>
@@ -15,7 +65,7 @@
         <w:pStyle w:val="Odsekzoznamu"/>
         <w:numPr>
           <w:ilvl w:val="0"/>
-          <w:numId w:val="3"/>
+          <w:numId w:val="4"/>
         </w:numPr>
         <w:rPr>
           <w:sz w:val="28"/>
@@ -27,7 +77,7 @@
           <w:sz w:val="28"/>
           <w:szCs w:val="28"/>
         </w:rPr>
-        <w:t>Obsah</w:t>
+        <w:t>Zameranie na I/O</w:t>
       </w:r>
     </w:p>
     <w:p>
@@ -35,7 +85,7 @@
         <w:pStyle w:val="Odsekzoznamu"/>
         <w:numPr>
           <w:ilvl w:val="0"/>
-          <w:numId w:val="3"/>
+          <w:numId w:val="4"/>
         </w:numPr>
         <w:rPr>
           <w:sz w:val="28"/>
@@ -47,7 +97,7 @@
           <w:sz w:val="28"/>
           <w:szCs w:val="28"/>
         </w:rPr>
-        <w:t>Úvod</w:t>
+        <w:t>Zameranie na I/O</w:t>
       </w:r>
     </w:p>
     <w:p>
@@ -55,7 +105,7 @@
         <w:pStyle w:val="Odsekzoznamu"/>
         <w:numPr>
           <w:ilvl w:val="0"/>
-          <w:numId w:val="3"/>
+          <w:numId w:val="4"/>
         </w:numPr>
         <w:rPr>
           <w:sz w:val="28"/>
@@ -67,49 +117,55 @@
           <w:sz w:val="28"/>
           <w:szCs w:val="28"/>
         </w:rPr>
-        <w:t>Oboznámenie sa so základmi</w:t>
-      </w:r>
-      <w:r>
-        <w:rPr>
-          <w:sz w:val="28"/>
-          <w:szCs w:val="28"/>
-        </w:rPr>
-        <w:t xml:space="preserve"> /</w:t>
-      </w:r>
-      <w:r>
-        <w:rPr>
-          <w:sz w:val="28"/>
-          <w:szCs w:val="28"/>
-        </w:rPr>
-        <w:t xml:space="preserve"> </w:t>
-      </w:r>
-      <w:r>
-        <w:rPr>
-          <w:sz w:val="28"/>
-          <w:szCs w:val="28"/>
-        </w:rPr>
-        <w:t>Príprava</w:t>
-      </w:r>
+        <w:t xml:space="preserve">Komunikácia cez </w:t>
+      </w:r>
+      <w:proofErr w:type="spellStart"/>
+      <w:r>
+        <w:rPr>
+          <w:sz w:val="28"/>
+          <w:szCs w:val="28"/>
+        </w:rPr>
+        <w:t>serial</w:t>
+      </w:r>
+      <w:proofErr w:type="spellEnd"/>
     </w:p>
     <w:p>
       <w:pPr>
         <w:pStyle w:val="Odsekzoznamu"/>
         <w:numPr>
-          <w:ilvl w:val="1"/>
-          <w:numId w:val="3"/>
+          <w:ilvl w:val="0"/>
+          <w:numId w:val="4"/>
         </w:numPr>
         <w:rPr>
           <w:sz w:val="28"/>
           <w:szCs w:val="28"/>
         </w:rPr>
       </w:pPr>
-      <w:r>
-        <w:rPr>
-          <w:sz w:val="28"/>
-          <w:szCs w:val="28"/>
-        </w:rPr>
-        <w:t>Čo je to Arduino</w:t>
-      </w:r>
+      <w:proofErr w:type="spellStart"/>
+      <w:r>
+        <w:rPr>
+          <w:sz w:val="28"/>
+          <w:szCs w:val="28"/>
+        </w:rPr>
+        <w:t>Arduino</w:t>
+      </w:r>
+      <w:proofErr w:type="spellEnd"/>
+      <w:r>
+        <w:rPr>
+          <w:sz w:val="28"/>
+          <w:szCs w:val="28"/>
+        </w:rPr>
+        <w:t xml:space="preserve"> a </w:t>
+      </w:r>
+      <w:proofErr w:type="spellStart"/>
+      <w:r>
+        <w:rPr>
+          <w:sz w:val="28"/>
+          <w:szCs w:val="28"/>
+        </w:rPr>
+        <w:t>IoT</w:t>
+      </w:r>
+      <w:proofErr w:type="spellEnd"/>
       <w:r>
         <w:rPr>
           <w:sz w:val="28"/>
@@ -117,93 +173,6 @@
         </w:rPr>
         <w:t xml:space="preserve"> (</w:t>
       </w:r>
-      <w:r>
-        <w:rPr>
-          <w:sz w:val="28"/>
-          <w:szCs w:val="28"/>
-        </w:rPr>
-        <w:t>Fizické Arduino alebo virtuálne</w:t>
-      </w:r>
-      <w:r>
-        <w:rPr>
-          <w:sz w:val="28"/>
-          <w:szCs w:val="28"/>
-        </w:rPr>
-        <w:t>)</w:t>
-      </w:r>
-    </w:p>
-    <w:p>
-      <w:pPr>
-        <w:pStyle w:val="Odsekzoznamu"/>
-        <w:numPr>
-          <w:ilvl w:val="1"/>
-          <w:numId w:val="3"/>
-        </w:numPr>
-        <w:rPr>
-          <w:sz w:val="28"/>
-          <w:szCs w:val="28"/>
-        </w:rPr>
-      </w:pPr>
-      <w:r>
-        <w:rPr>
-          <w:sz w:val="28"/>
-          <w:szCs w:val="28"/>
-        </w:rPr>
-        <w:t>Arduino ide</w:t>
-      </w:r>
-    </w:p>
-    <w:p>
-      <w:pPr>
-        <w:pStyle w:val="Odsekzoznamu"/>
-        <w:numPr>
-          <w:ilvl w:val="1"/>
-          <w:numId w:val="3"/>
-        </w:numPr>
-        <w:rPr>
-          <w:sz w:val="28"/>
-          <w:szCs w:val="28"/>
-        </w:rPr>
-      </w:pPr>
-      <w:r>
-        <w:rPr>
-          <w:sz w:val="28"/>
-          <w:szCs w:val="28"/>
-        </w:rPr>
-        <w:t>Proteus</w:t>
-      </w:r>
-    </w:p>
-    <w:p>
-      <w:pPr>
-        <w:pStyle w:val="Odsekzoznamu"/>
-        <w:numPr>
-          <w:ilvl w:val="1"/>
-          <w:numId w:val="3"/>
-        </w:numPr>
-        <w:rPr>
-          <w:sz w:val="28"/>
-          <w:szCs w:val="28"/>
-        </w:rPr>
-      </w:pPr>
-      <w:r>
-        <w:rPr>
-          <w:sz w:val="28"/>
-          <w:szCs w:val="28"/>
-        </w:rPr>
-        <w:t xml:space="preserve">Užitočné stránky </w:t>
-      </w:r>
-    </w:p>
-    <w:p>
-      <w:pPr>
-        <w:pStyle w:val="Odsekzoznamu"/>
-        <w:numPr>
-          <w:ilvl w:val="2"/>
-          <w:numId w:val="3"/>
-        </w:numPr>
-        <w:rPr>
-          <w:sz w:val="28"/>
-          <w:szCs w:val="28"/>
-        </w:rPr>
-      </w:pPr>
       <w:hyperlink r:id="rId5" w:history="1">
         <w:r>
           <w:rPr>
@@ -211,453 +180,43 @@
             <w:sz w:val="28"/>
             <w:szCs w:val="28"/>
           </w:rPr>
-          <w:t>https://arduinoposlovensky.sk/</w:t>
+          <w:t>https://create.arduino.cc/projecthub/products/arduino-iot-cloud</w:t>
         </w:r>
       </w:hyperlink>
+      <w:r>
+        <w:rPr>
+          <w:sz w:val="28"/>
+          <w:szCs w:val="28"/>
+        </w:rPr>
+        <w:t>)</w:t>
+      </w:r>
     </w:p>
     <w:p>
       <w:pPr>
-        <w:pStyle w:val="Odsekzoznamu"/>
-        <w:numPr>
-          <w:ilvl w:val="2"/>
-          <w:numId w:val="3"/>
-        </w:numPr>
-        <w:rPr>
-          <w:sz w:val="28"/>
-          <w:szCs w:val="28"/>
-        </w:rPr>
-      </w:pPr>
-      <w:r>
-        <w:rPr>
-          <w:sz w:val="28"/>
-          <w:szCs w:val="28"/>
-        </w:rPr>
-        <w:t>https://www.arduino.cc/reference/en/</w:t>
-      </w:r>
+        <w:rPr>
+          <w:rFonts w:ascii="Open Sans" w:hAnsi="Open Sans" w:cs="Open Sans"/>
+          <w:color w:val="000000"/>
+          <w:spacing w:val="2"/>
+        </w:rPr>
+      </w:pPr>
     </w:p>
     <w:p>
       <w:pPr>
-        <w:pStyle w:val="Odsekzoznamu"/>
-        <w:numPr>
-          <w:ilvl w:val="1"/>
-          <w:numId w:val="3"/>
-        </w:numPr>
-        <w:rPr>
-          <w:sz w:val="28"/>
-          <w:szCs w:val="28"/>
-        </w:rPr>
-      </w:pPr>
-      <w:r>
-        <w:rPr>
-          <w:sz w:val="28"/>
-          <w:szCs w:val="28"/>
-        </w:rPr>
-        <w:t xml:space="preserve">Kapitola </w:t>
-      </w:r>
-      <w:r>
-        <w:rPr>
-          <w:sz w:val="28"/>
-          <w:szCs w:val="28"/>
-        </w:rPr>
-        <w:t>3</w:t>
-      </w:r>
-      <w:r>
-        <w:rPr>
-          <w:sz w:val="28"/>
-          <w:szCs w:val="28"/>
-        </w:rPr>
-        <w:t xml:space="preserve"> </w:t>
-      </w:r>
+        <w:rPr>
+          <w:rFonts w:ascii="Open Sans" w:hAnsi="Open Sans" w:cs="Open Sans"/>
+          <w:color w:val="000000"/>
+          <w:spacing w:val="2"/>
+        </w:rPr>
+      </w:pPr>
     </w:p>
     <w:p>
       <w:pPr>
-        <w:pStyle w:val="Odsekzoznamu"/>
-        <w:numPr>
-          <w:ilvl w:val="1"/>
-          <w:numId w:val="3"/>
-        </w:numPr>
-        <w:rPr>
-          <w:sz w:val="28"/>
-          <w:szCs w:val="28"/>
-        </w:rPr>
-      </w:pPr>
-      <w:r>
-        <w:rPr>
-          <w:sz w:val="28"/>
-          <w:szCs w:val="28"/>
-        </w:rPr>
-        <w:t xml:space="preserve">Kapitola </w:t>
-      </w:r>
-      <w:r>
-        <w:rPr>
-          <w:sz w:val="28"/>
-          <w:szCs w:val="28"/>
-        </w:rPr>
-        <w:t>4</w:t>
-      </w:r>
-      <w:r>
-        <w:rPr>
-          <w:sz w:val="28"/>
-          <w:szCs w:val="28"/>
-        </w:rPr>
-        <w:t xml:space="preserve"> </w:t>
-      </w:r>
-    </w:p>
-    <w:p>
-      <w:pPr>
-        <w:pStyle w:val="Odsekzoznamu"/>
-        <w:numPr>
-          <w:ilvl w:val="1"/>
-          <w:numId w:val="3"/>
-        </w:numPr>
-        <w:rPr>
-          <w:sz w:val="28"/>
-          <w:szCs w:val="28"/>
-        </w:rPr>
-      </w:pPr>
-      <w:r>
-        <w:rPr>
-          <w:sz w:val="28"/>
-          <w:szCs w:val="28"/>
-        </w:rPr>
-        <w:t>Zhrnutie tématického celku</w:t>
-      </w:r>
-    </w:p>
-    <w:p>
-      <w:pPr>
-        <w:pStyle w:val="Odsekzoznamu"/>
-        <w:numPr>
-          <w:ilvl w:val="1"/>
-          <w:numId w:val="3"/>
-        </w:numPr>
-        <w:rPr>
-          <w:sz w:val="28"/>
-          <w:szCs w:val="28"/>
-        </w:rPr>
-      </w:pPr>
-      <w:r>
-        <w:rPr>
-          <w:sz w:val="28"/>
-          <w:szCs w:val="28"/>
-        </w:rPr>
-        <w:t>Test</w:t>
-      </w:r>
-    </w:p>
-    <w:p>
-      <w:pPr>
-        <w:pStyle w:val="Odsekzoznamu"/>
-        <w:numPr>
-          <w:ilvl w:val="0"/>
-          <w:numId w:val="3"/>
-        </w:numPr>
-        <w:rPr>
-          <w:sz w:val="28"/>
-          <w:szCs w:val="28"/>
-        </w:rPr>
-      </w:pPr>
-      <w:r>
-        <w:rPr>
-          <w:sz w:val="28"/>
-          <w:szCs w:val="28"/>
-        </w:rPr>
-        <w:t xml:space="preserve">Tématický celok </w:t>
-      </w:r>
-      <w:r>
-        <w:rPr>
-          <w:sz w:val="28"/>
-          <w:szCs w:val="28"/>
-        </w:rPr>
-        <w:t>2</w:t>
-      </w:r>
-    </w:p>
-    <w:p>
-      <w:pPr>
-        <w:pStyle w:val="Odsekzoznamu"/>
-        <w:numPr>
-          <w:ilvl w:val="1"/>
-          <w:numId w:val="3"/>
-        </w:numPr>
-        <w:rPr>
-          <w:sz w:val="28"/>
-          <w:szCs w:val="28"/>
-        </w:rPr>
-      </w:pPr>
-      <w:r>
-        <w:rPr>
-          <w:sz w:val="28"/>
-          <w:szCs w:val="28"/>
-        </w:rPr>
-        <w:t xml:space="preserve">Kapitola 1 </w:t>
-      </w:r>
-    </w:p>
-    <w:p>
-      <w:pPr>
-        <w:pStyle w:val="Odsekzoznamu"/>
-        <w:numPr>
-          <w:ilvl w:val="1"/>
-          <w:numId w:val="3"/>
-        </w:numPr>
-        <w:rPr>
-          <w:sz w:val="28"/>
-          <w:szCs w:val="28"/>
-        </w:rPr>
-      </w:pPr>
-      <w:r>
-        <w:rPr>
-          <w:sz w:val="28"/>
-          <w:szCs w:val="28"/>
-        </w:rPr>
-        <w:t xml:space="preserve">Kapitola 2 </w:t>
-      </w:r>
-    </w:p>
-    <w:p>
-      <w:pPr>
-        <w:pStyle w:val="Odsekzoznamu"/>
-        <w:numPr>
-          <w:ilvl w:val="1"/>
-          <w:numId w:val="3"/>
-        </w:numPr>
-        <w:rPr>
-          <w:sz w:val="28"/>
-          <w:szCs w:val="28"/>
-        </w:rPr>
-      </w:pPr>
-      <w:r>
-        <w:rPr>
-          <w:sz w:val="28"/>
-          <w:szCs w:val="28"/>
-        </w:rPr>
-        <w:t xml:space="preserve">Kapitola 3 </w:t>
-      </w:r>
-    </w:p>
-    <w:p>
-      <w:pPr>
-        <w:pStyle w:val="Odsekzoznamu"/>
-        <w:numPr>
-          <w:ilvl w:val="1"/>
-          <w:numId w:val="3"/>
-        </w:numPr>
-        <w:rPr>
-          <w:sz w:val="28"/>
-          <w:szCs w:val="28"/>
-        </w:rPr>
-      </w:pPr>
-      <w:r>
-        <w:rPr>
-          <w:sz w:val="28"/>
-          <w:szCs w:val="28"/>
-        </w:rPr>
-        <w:t>Kapitola 4</w:t>
-      </w:r>
-    </w:p>
-    <w:p>
-      <w:pPr>
-        <w:pStyle w:val="Odsekzoznamu"/>
-        <w:numPr>
-          <w:ilvl w:val="1"/>
-          <w:numId w:val="3"/>
-        </w:numPr>
-        <w:rPr>
-          <w:sz w:val="28"/>
-          <w:szCs w:val="28"/>
-        </w:rPr>
-      </w:pPr>
-      <w:r>
-        <w:rPr>
-          <w:sz w:val="28"/>
-          <w:szCs w:val="28"/>
-        </w:rPr>
-        <w:t>Zhrnutie tématického celku</w:t>
-      </w:r>
-    </w:p>
-    <w:p>
-      <w:pPr>
-        <w:pStyle w:val="Odsekzoznamu"/>
-        <w:numPr>
-          <w:ilvl w:val="1"/>
-          <w:numId w:val="3"/>
-        </w:numPr>
-        <w:rPr>
-          <w:sz w:val="28"/>
-          <w:szCs w:val="28"/>
-        </w:rPr>
-      </w:pPr>
-      <w:r>
-        <w:rPr>
-          <w:sz w:val="28"/>
-          <w:szCs w:val="28"/>
-        </w:rPr>
-        <w:t>Test</w:t>
-      </w:r>
-    </w:p>
-    <w:p>
-      <w:pPr>
-        <w:pStyle w:val="Odsekzoznamu"/>
-        <w:numPr>
-          <w:ilvl w:val="0"/>
-          <w:numId w:val="3"/>
-        </w:numPr>
-        <w:rPr>
-          <w:sz w:val="28"/>
-          <w:szCs w:val="28"/>
-        </w:rPr>
-      </w:pPr>
-      <w:r>
-        <w:rPr>
-          <w:sz w:val="28"/>
-          <w:szCs w:val="28"/>
-        </w:rPr>
-        <w:t>Záver</w:t>
-      </w:r>
-    </w:p>
-    <w:p>
-      <w:pPr>
-        <w:pStyle w:val="Odsekzoznamu"/>
-        <w:numPr>
-          <w:ilvl w:val="1"/>
-          <w:numId w:val="3"/>
-        </w:numPr>
-        <w:rPr>
-          <w:sz w:val="28"/>
-          <w:szCs w:val="28"/>
-        </w:rPr>
-      </w:pPr>
-      <w:r>
-        <w:rPr>
-          <w:sz w:val="28"/>
-          <w:szCs w:val="28"/>
-        </w:rPr>
-        <w:t>Formulár ako spetná väzba</w:t>
-      </w:r>
-    </w:p>
-    <w:p>
-      <w:pPr>
-        <w:pStyle w:val="Odsekzoznamu"/>
-        <w:numPr>
-          <w:ilvl w:val="0"/>
-          <w:numId w:val="3"/>
-        </w:numPr>
-        <w:rPr>
-          <w:sz w:val="28"/>
-          <w:szCs w:val="28"/>
-        </w:rPr>
-      </w:pPr>
-      <w:r>
-        <w:rPr>
-          <w:sz w:val="28"/>
-          <w:szCs w:val="28"/>
-        </w:rPr>
-        <w:t>Odporúčaná osnova pre SŠ</w:t>
-      </w:r>
-    </w:p>
-    <w:p>
-      <w:pPr>
-        <w:pStyle w:val="Odsekzoznamu"/>
-        <w:numPr>
-          <w:ilvl w:val="1"/>
-          <w:numId w:val="3"/>
-        </w:numPr>
-        <w:rPr>
-          <w:sz w:val="28"/>
-          <w:szCs w:val="28"/>
-        </w:rPr>
-      </w:pPr>
-      <w:r>
-        <w:rPr>
-          <w:sz w:val="28"/>
-          <w:szCs w:val="28"/>
-        </w:rPr>
-        <w:t>Odporúčanie si najprv prečítať celí dokument a upraviť ho pre potreby školy a študentov</w:t>
-      </w:r>
-    </w:p>
-    <w:p>
-      <w:pPr>
-        <w:pStyle w:val="Odsekzoznamu"/>
-        <w:numPr>
-          <w:ilvl w:val="1"/>
-          <w:numId w:val="3"/>
-        </w:numPr>
-        <w:rPr>
-          <w:sz w:val="28"/>
-          <w:szCs w:val="28"/>
-        </w:rPr>
-      </w:pPr>
-      <w:r>
-        <w:rPr>
-          <w:sz w:val="28"/>
-          <w:szCs w:val="28"/>
-        </w:rPr>
-        <w:t>Rozrátanie materiálu na hodiny</w:t>
-      </w:r>
-      <w:r>
-        <w:rPr>
-          <w:sz w:val="28"/>
-          <w:szCs w:val="28"/>
-        </w:rPr>
-        <w:t xml:space="preserve"> (</w:t>
-      </w:r>
-      <w:r>
-        <w:rPr>
-          <w:sz w:val="28"/>
-          <w:szCs w:val="28"/>
-        </w:rPr>
-        <w:t>2h</w:t>
-      </w:r>
-      <w:r>
-        <w:rPr>
-          <w:sz w:val="28"/>
-          <w:szCs w:val="28"/>
-        </w:rPr>
-        <w:t xml:space="preserve"> </w:t>
-      </w:r>
-      <w:r>
-        <w:rPr>
-          <w:sz w:val="28"/>
-          <w:szCs w:val="28"/>
-        </w:rPr>
-        <w:t>x</w:t>
-      </w:r>
-      <w:r>
-        <w:rPr>
-          <w:sz w:val="28"/>
-          <w:szCs w:val="28"/>
-        </w:rPr>
-        <w:t xml:space="preserve"> </w:t>
-      </w:r>
-      <w:r>
-        <w:rPr>
-          <w:sz w:val="28"/>
-          <w:szCs w:val="28"/>
-        </w:rPr>
-        <w:t>týždenne</w:t>
-      </w:r>
-      <w:r>
-        <w:rPr>
-          <w:sz w:val="28"/>
-          <w:szCs w:val="28"/>
-        </w:rPr>
-        <w:t>- 1. teoria, 2.cvičenia)</w:t>
-      </w:r>
-    </w:p>
-    <w:p>
-      <w:pPr>
-        <w:pStyle w:val="Odsekzoznamu"/>
-        <w:numPr>
-          <w:ilvl w:val="0"/>
-          <w:numId w:val="3"/>
-        </w:numPr>
-        <w:rPr>
-          <w:sz w:val="28"/>
-          <w:szCs w:val="28"/>
-        </w:rPr>
-      </w:pPr>
-      <w:r>
-        <w:rPr>
-          <w:sz w:val="28"/>
-          <w:szCs w:val="28"/>
-        </w:rPr>
-        <w:t>Zdroje</w:t>
-      </w:r>
+        <w:rPr>
+          <w:rFonts w:ascii="Open Sans" w:hAnsi="Open Sans" w:cs="Open Sans"/>
+          <w:color w:val="000000"/>
+          <w:spacing w:val="2"/>
+        </w:rPr>
+      </w:pPr>
     </w:p>
     <w:sectPr>
       <w:pgSz w:w="11906" w:h="16838"/>
@@ -758,6 +317,92 @@
     </w:lvl>
   </w:abstractNum>
   <w:abstractNum w:abstractNumId="1" w15:restartNumberingAfterBreak="0">
+    <w:nsid w:val="214A3C8D"/>
+    <w:multiLevelType w:val="multilevel"/>
+    <w:tmpl w:val="041B001F"/>
+    <w:lvl w:ilvl="0">
+      <w:start w:val="1"/>
+      <w:numFmt w:val="decimal"/>
+      <w:lvlText w:val="%1."/>
+      <w:lvlJc w:val="left"/>
+      <w:pPr>
+        <w:ind w:left="360" w:hanging="360"/>
+      </w:pPr>
+    </w:lvl>
+    <w:lvl w:ilvl="1">
+      <w:start w:val="1"/>
+      <w:numFmt w:val="decimal"/>
+      <w:lvlText w:val="%1.%2."/>
+      <w:lvlJc w:val="left"/>
+      <w:pPr>
+        <w:ind w:left="792" w:hanging="432"/>
+      </w:pPr>
+    </w:lvl>
+    <w:lvl w:ilvl="2">
+      <w:start w:val="1"/>
+      <w:numFmt w:val="decimal"/>
+      <w:lvlText w:val="%1.%2.%3."/>
+      <w:lvlJc w:val="left"/>
+      <w:pPr>
+        <w:ind w:left="1224" w:hanging="504"/>
+      </w:pPr>
+    </w:lvl>
+    <w:lvl w:ilvl="3">
+      <w:start w:val="1"/>
+      <w:numFmt w:val="decimal"/>
+      <w:lvlText w:val="%1.%2.%3.%4."/>
+      <w:lvlJc w:val="left"/>
+      <w:pPr>
+        <w:ind w:left="1728" w:hanging="648"/>
+      </w:pPr>
+    </w:lvl>
+    <w:lvl w:ilvl="4">
+      <w:start w:val="1"/>
+      <w:numFmt w:val="decimal"/>
+      <w:lvlText w:val="%1.%2.%3.%4.%5."/>
+      <w:lvlJc w:val="left"/>
+      <w:pPr>
+        <w:ind w:left="2232" w:hanging="792"/>
+      </w:pPr>
+    </w:lvl>
+    <w:lvl w:ilvl="5">
+      <w:start w:val="1"/>
+      <w:numFmt w:val="decimal"/>
+      <w:lvlText w:val="%1.%2.%3.%4.%5.%6."/>
+      <w:lvlJc w:val="left"/>
+      <w:pPr>
+        <w:ind w:left="2736" w:hanging="936"/>
+      </w:pPr>
+    </w:lvl>
+    <w:lvl w:ilvl="6">
+      <w:start w:val="1"/>
+      <w:numFmt w:val="decimal"/>
+      <w:lvlText w:val="%1.%2.%3.%4.%5.%6.%7."/>
+      <w:lvlJc w:val="left"/>
+      <w:pPr>
+        <w:ind w:left="3240" w:hanging="1080"/>
+      </w:pPr>
+    </w:lvl>
+    <w:lvl w:ilvl="7">
+      <w:start w:val="1"/>
+      <w:numFmt w:val="decimal"/>
+      <w:lvlText w:val="%1.%2.%3.%4.%5.%6.%7.%8."/>
+      <w:lvlJc w:val="left"/>
+      <w:pPr>
+        <w:ind w:left="3744" w:hanging="1224"/>
+      </w:pPr>
+    </w:lvl>
+    <w:lvl w:ilvl="8">
+      <w:start w:val="1"/>
+      <w:numFmt w:val="decimal"/>
+      <w:lvlText w:val="%1.%2.%3.%4.%5.%6.%7.%8.%9."/>
+      <w:lvlJc w:val="left"/>
+      <w:pPr>
+        <w:ind w:left="4320" w:hanging="1440"/>
+      </w:pPr>
+    </w:lvl>
+  </w:abstractNum>
+  <w:abstractNum w:abstractNumId="2" w15:restartNumberingAfterBreak="0">
     <w:nsid w:val="305869BD"/>
     <w:multiLevelType w:val="multilevel"/>
     <w:tmpl w:val="041B001F"/>
@@ -843,7 +488,7 @@
       </w:pPr>
     </w:lvl>
   </w:abstractNum>
-  <w:abstractNum w:abstractNumId="2" w15:restartNumberingAfterBreak="0">
+  <w:abstractNum w:abstractNumId="3" w15:restartNumberingAfterBreak="0">
     <w:nsid w:val="6F1F3D2C"/>
     <w:multiLevelType w:val="hybridMultilevel"/>
     <w:tmpl w:val="01741C44"/>
@@ -930,13 +575,16 @@
     </w:lvl>
   </w:abstractNum>
   <w:num w:numId="1" w16cid:durableId="2089841627">
-    <w:abstractNumId w:val="2"/>
+    <w:abstractNumId w:val="3"/>
   </w:num>
   <w:num w:numId="2" w16cid:durableId="256060656">
-    <w:abstractNumId w:val="1"/>
+    <w:abstractNumId w:val="2"/>
   </w:num>
   <w:num w:numId="3" w16cid:durableId="579487278">
     <w:abstractNumId w:val="0"/>
+  </w:num>
+  <w:num w:numId="4" w16cid:durableId="758404545">
+    <w:abstractNumId w:val="1"/>
   </w:num>
 </w:numbering>
 </file>
@@ -1339,6 +987,28 @@
   <w:style w:type="paragraph" w:default="1" w:styleId="Normlny">
     <w:name w:val="Normal"/>
     <w:qFormat/>
+    <w:rsid w:val="00100F88"/>
+  </w:style>
+  <w:style w:type="paragraph" w:styleId="Nadpis1">
+    <w:name w:val="heading 1"/>
+    <w:basedOn w:val="Normlny"/>
+    <w:link w:val="Nadpis1Char"/>
+    <w:uiPriority w:val="9"/>
+    <w:qFormat/>
+    <w:rsid w:val="009148C4"/>
+    <w:pPr>
+      <w:spacing w:before="100" w:beforeAutospacing="1" w:after="100" w:afterAutospacing="1" w:line="240" w:lineRule="auto"/>
+      <w:outlineLvl w:val="0"/>
+    </w:pPr>
+    <w:rPr>
+      <w:rFonts w:ascii="Times New Roman" w:eastAsia="Times New Roman" w:hAnsi="Times New Roman" w:cs="Times New Roman"/>
+      <w:b/>
+      <w:bCs/>
+      <w:kern w:val="36"/>
+      <w:sz w:val="48"/>
+      <w:szCs w:val="48"/>
+      <w:lang w:eastAsia="sk-SK"/>
+    </w:rPr>
   </w:style>
   <w:style w:type="character" w:default="1" w:styleId="Predvolenpsmoodseku">
     <w:name w:val="Default Paragraph Font"/>
@@ -1433,6 +1103,35 @@
     <w:rPr>
       <w:color w:val="605E5C"/>
       <w:shd w:val="clear" w:color="auto" w:fill="E1DFDD"/>
+    </w:rPr>
+  </w:style>
+  <w:style w:type="character" w:customStyle="1" w:styleId="Nadpis1Char">
+    <w:name w:val="Nadpis 1 Char"/>
+    <w:basedOn w:val="Predvolenpsmoodseku"/>
+    <w:link w:val="Nadpis1"/>
+    <w:uiPriority w:val="9"/>
+    <w:rsid w:val="009148C4"/>
+    <w:rPr>
+      <w:rFonts w:ascii="Times New Roman" w:eastAsia="Times New Roman" w:hAnsi="Times New Roman" w:cs="Times New Roman"/>
+      <w:b/>
+      <w:bCs/>
+      <w:kern w:val="36"/>
+      <w:sz w:val="48"/>
+      <w:szCs w:val="48"/>
+      <w:lang w:eastAsia="sk-SK"/>
+    </w:rPr>
+  </w:style>
+  <w:style w:type="character" w:styleId="KdHTML">
+    <w:name w:val="HTML Code"/>
+    <w:basedOn w:val="Predvolenpsmoodseku"/>
+    <w:uiPriority w:val="99"/>
+    <w:semiHidden/>
+    <w:unhideWhenUsed/>
+    <w:rsid w:val="00100BC6"/>
+    <w:rPr>
+      <w:rFonts w:ascii="Courier New" w:eastAsia="Times New Roman" w:hAnsi="Courier New" w:cs="Courier New"/>
+      <w:sz w:val="20"/>
+      <w:szCs w:val="20"/>
     </w:rPr>
   </w:style>
 </w:styles>

</xml_diff>

<commit_message>
interaktivny list c1, rozlozenia listov a obsah
interaktivny list c1, rozlozenia listov a obsah
</commit_message>
<xml_diff>
--- a/Poznámky.docx
+++ b/Poznámky.docx
@@ -25,7 +25,39 @@
           <w:sz w:val="28"/>
           <w:szCs w:val="28"/>
         </w:rPr>
-        <w:t>Bude obsahovať 5 listov odstupňovaných od najlahších po najtažšie.</w:t>
+        <w:t xml:space="preserve">Bude obsahovať 5 listov odstupňovaných od </w:t>
+      </w:r>
+      <w:proofErr w:type="spellStart"/>
+      <w:r>
+        <w:rPr>
+          <w:sz w:val="28"/>
+          <w:szCs w:val="28"/>
+        </w:rPr>
+        <w:t>najlahších</w:t>
+      </w:r>
+      <w:proofErr w:type="spellEnd"/>
+      <w:r>
+        <w:rPr>
+          <w:sz w:val="28"/>
+          <w:szCs w:val="28"/>
+        </w:rPr>
+        <w:t xml:space="preserve"> po </w:t>
+      </w:r>
+      <w:proofErr w:type="spellStart"/>
+      <w:r>
+        <w:rPr>
+          <w:sz w:val="28"/>
+          <w:szCs w:val="28"/>
+        </w:rPr>
+        <w:t>najtažšie</w:t>
+      </w:r>
+      <w:proofErr w:type="spellEnd"/>
+      <w:r>
+        <w:rPr>
+          <w:sz w:val="28"/>
+          <w:szCs w:val="28"/>
+        </w:rPr>
+        <w:t>.</w:t>
       </w:r>
     </w:p>
     <w:p>
@@ -85,8 +117,17 @@
           <w:sz w:val="28"/>
           <w:szCs w:val="28"/>
         </w:rPr>
-        <w:t>Komunikácia cez serial</w:t>
-      </w:r>
+        <w:t xml:space="preserve">Komunikácia cez </w:t>
+      </w:r>
+      <w:proofErr w:type="spellStart"/>
+      <w:r>
+        <w:rPr>
+          <w:sz w:val="28"/>
+          <w:szCs w:val="28"/>
+        </w:rPr>
+        <w:t>serial</w:t>
+      </w:r>
+      <w:proofErr w:type="spellEnd"/>
     </w:p>
     <w:p>
       <w:pPr>
@@ -105,15 +146,9 @@
           <w:sz w:val="28"/>
           <w:szCs w:val="28"/>
         </w:rPr>
-        <w:t>Arduino a</w:t>
-      </w:r>
-      <w:r>
-        <w:rPr>
-          <w:sz w:val="28"/>
-          <w:szCs w:val="28"/>
-        </w:rPr>
-        <w:t> </w:t>
-      </w:r>
+        <w:t>Arduino a </w:t>
+      </w:r>
+      <w:proofErr w:type="spellStart"/>
       <w:r>
         <w:rPr>
           <w:sz w:val="28"/>
@@ -121,13 +156,23 @@
         </w:rPr>
         <w:t>IoT</w:t>
       </w:r>
-      <w:r>
-        <w:rPr>
-          <w:sz w:val="28"/>
-          <w:szCs w:val="28"/>
-        </w:rPr>
-        <w:t>- teoria</w:t>
-      </w:r>
+      <w:proofErr w:type="spellEnd"/>
+      <w:r>
+        <w:rPr>
+          <w:sz w:val="28"/>
+          <w:szCs w:val="28"/>
+        </w:rPr>
+        <w:t xml:space="preserve">- </w:t>
+      </w:r>
+      <w:proofErr w:type="spellStart"/>
+      <w:r>
+        <w:rPr>
+          <w:sz w:val="28"/>
+          <w:szCs w:val="28"/>
+        </w:rPr>
+        <w:t>teoria</w:t>
+      </w:r>
+      <w:proofErr w:type="spellEnd"/>
     </w:p>
     <w:p>
       <w:pPr>
@@ -146,7 +191,23 @@
           <w:sz w:val="28"/>
           <w:szCs w:val="28"/>
         </w:rPr>
-        <w:t>Arduino a IoT (</w:t>
+        <w:t>Arduino a </w:t>
+      </w:r>
+      <w:proofErr w:type="spellStart"/>
+      <w:r>
+        <w:rPr>
+          <w:sz w:val="28"/>
+          <w:szCs w:val="28"/>
+        </w:rPr>
+        <w:t>IoT</w:t>
+      </w:r>
+      <w:proofErr w:type="spellEnd"/>
+      <w:r>
+        <w:rPr>
+          <w:sz w:val="28"/>
+          <w:szCs w:val="28"/>
+        </w:rPr>
+        <w:t xml:space="preserve"> (</w:t>
       </w:r>
       <w:hyperlink r:id="rId5" w:history="1">
         <w:r>
@@ -248,13 +309,41 @@
           <w:spacing w:val="2"/>
         </w:rPr>
       </w:pPr>
-      <w:r>
-        <w:rPr>
-          <w:rFonts w:ascii="Open Sans" w:hAnsi="Open Sans" w:cs="Open Sans"/>
-          <w:color w:val="000000"/>
-          <w:spacing w:val="2"/>
-        </w:rPr>
-        <w:t>arduiono IoT:</w:t>
+      <w:proofErr w:type="spellStart"/>
+      <w:r>
+        <w:rPr>
+          <w:rFonts w:ascii="Open Sans" w:hAnsi="Open Sans" w:cs="Open Sans"/>
+          <w:color w:val="000000"/>
+          <w:spacing w:val="2"/>
+        </w:rPr>
+        <w:t>arduiono</w:t>
+      </w:r>
+      <w:proofErr w:type="spellEnd"/>
+      <w:r>
+        <w:rPr>
+          <w:rFonts w:ascii="Open Sans" w:hAnsi="Open Sans" w:cs="Open Sans"/>
+          <w:color w:val="000000"/>
+          <w:spacing w:val="2"/>
+        </w:rPr>
+        <w:t xml:space="preserve"> </w:t>
+      </w:r>
+      <w:proofErr w:type="spellStart"/>
+      <w:r>
+        <w:rPr>
+          <w:rFonts w:ascii="Open Sans" w:hAnsi="Open Sans" w:cs="Open Sans"/>
+          <w:color w:val="000000"/>
+          <w:spacing w:val="2"/>
+        </w:rPr>
+        <w:t>IoT</w:t>
+      </w:r>
+      <w:proofErr w:type="spellEnd"/>
+      <w:r>
+        <w:rPr>
+          <w:rFonts w:ascii="Open Sans" w:hAnsi="Open Sans" w:cs="Open Sans"/>
+          <w:color w:val="000000"/>
+          <w:spacing w:val="2"/>
+        </w:rPr>
+        <w:t>:</w:t>
       </w:r>
       <w:r>
         <w:rPr>
@@ -289,8 +378,54 @@
           <w:color w:val="000000"/>
           <w:spacing w:val="2"/>
         </w:rPr>
-        <w:t>ako pouzit arduino cloud</w:t>
-      </w:r>
+        <w:t xml:space="preserve">ako </w:t>
+      </w:r>
+      <w:proofErr w:type="spellStart"/>
+      <w:r>
+        <w:rPr>
+          <w:rFonts w:ascii="Open Sans" w:hAnsi="Open Sans" w:cs="Open Sans"/>
+          <w:color w:val="000000"/>
+          <w:spacing w:val="2"/>
+        </w:rPr>
+        <w:t>pouzit</w:t>
+      </w:r>
+      <w:proofErr w:type="spellEnd"/>
+      <w:r>
+        <w:rPr>
+          <w:rFonts w:ascii="Open Sans" w:hAnsi="Open Sans" w:cs="Open Sans"/>
+          <w:color w:val="000000"/>
+          <w:spacing w:val="2"/>
+        </w:rPr>
+        <w:t xml:space="preserve"> </w:t>
+      </w:r>
+      <w:proofErr w:type="spellStart"/>
+      <w:r>
+        <w:rPr>
+          <w:rFonts w:ascii="Open Sans" w:hAnsi="Open Sans" w:cs="Open Sans"/>
+          <w:color w:val="000000"/>
+          <w:spacing w:val="2"/>
+        </w:rPr>
+        <w:t>arduino</w:t>
+      </w:r>
+      <w:proofErr w:type="spellEnd"/>
+      <w:r>
+        <w:rPr>
+          <w:rFonts w:ascii="Open Sans" w:hAnsi="Open Sans" w:cs="Open Sans"/>
+          <w:color w:val="000000"/>
+          <w:spacing w:val="2"/>
+        </w:rPr>
+        <w:t xml:space="preserve"> </w:t>
+      </w:r>
+      <w:proofErr w:type="spellStart"/>
+      <w:r>
+        <w:rPr>
+          <w:rFonts w:ascii="Open Sans" w:hAnsi="Open Sans" w:cs="Open Sans"/>
+          <w:color w:val="000000"/>
+          <w:spacing w:val="2"/>
+        </w:rPr>
+        <w:t>cloud</w:t>
+      </w:r>
+      <w:proofErr w:type="spellEnd"/>
     </w:p>
     <w:p>
       <w:pPr>
@@ -300,6 +435,31 @@
           <w:spacing w:val="2"/>
         </w:rPr>
       </w:pPr>
+    </w:p>
+    <w:p>
+      <w:pPr>
+        <w:rPr>
+          <w:rFonts w:ascii="Open Sans" w:hAnsi="Open Sans" w:cs="Open Sans"/>
+          <w:b/>
+          <w:bCs/>
+          <w:color w:val="000000"/>
+          <w:spacing w:val="2"/>
+          <w:sz w:val="56"/>
+          <w:szCs w:val="56"/>
+        </w:rPr>
+      </w:pPr>
+      <w:r>
+        <w:rPr>
+          <w:rFonts w:ascii="Open Sans" w:hAnsi="Open Sans" w:cs="Open Sans"/>
+          <w:b/>
+          <w:bCs/>
+          <w:color w:val="000000"/>
+          <w:spacing w:val="2"/>
+          <w:sz w:val="56"/>
+          <w:szCs w:val="56"/>
+        </w:rPr>
+        <w:t>vypracovanie c1 je rozbité</w:t>
+      </w:r>
     </w:p>
     <w:sectPr>
       <w:pgSz w:w="11906" w:h="16838"/>

</xml_diff>